<commit_message>
css work, continued working on lists
</commit_message>
<xml_diff>
--- a/www/extra/API használata.docx
+++ b/www/extra/API használata.docx
@@ -53,7 +53,7 @@
       <w:r>
         <w:t xml:space="preserve"> API dokumentáció (</w:t>
       </w:r>
-      <w:hyperlink r:id="rId4" w:history="1">
+      <w:hyperlink r:id="rId4" w:anchor="getting-started" w:history="1">
         <w:r>
           <w:rPr>
             <w:rStyle w:val="Hiperhivatkozs"/>
@@ -88,11 +88,9 @@
       <w:r>
         <w:t xml:space="preserve"> amit az IGDB oldalán kellett </w:t>
       </w:r>
-      <w:proofErr w:type="gramStart"/>
-      <w:r>
-        <w:t>regisztráltatni ,hogy</w:t>
-      </w:r>
-      <w:proofErr w:type="gramEnd"/>
+      <w:r>
+        <w:t>regisztráltatni, hogy</w:t>
+      </w:r>
       <w:r>
         <w:t xml:space="preserve"> megkapjuk a hozzáférést.</w:t>
       </w:r>
@@ -114,27 +112,24 @@
       </w:r>
       <w:proofErr w:type="spellEnd"/>
       <w:r>
-        <w:t xml:space="preserve"> végeztük ahol SQL-hez hasonló lekérdezéseket végeztünk </w:t>
+        <w:t xml:space="preserve"> végeztük ahol SQL-hez hasonló lekérdezéseket végeztünk pl.  </w:t>
+      </w:r>
+      <w:r>
+        <w:rPr>
+          <w:i/>
+          <w:sz w:val="20"/>
+          <w:szCs w:val="20"/>
+        </w:rPr>
+        <w:t>fgame.name</w:t>
       </w:r>
       <w:proofErr w:type="gramStart"/>
       <w:r>
-        <w:t xml:space="preserve">pl.  </w:t>
-      </w:r>
-      <w:r>
-        <w:rPr>
-          <w:i/>
-          <w:sz w:val="20"/>
-          <w:szCs w:val="20"/>
-        </w:rPr>
-        <w:t>f</w:t>
-      </w:r>
-      <w:r>
-        <w:rPr>
-          <w:i/>
-          <w:sz w:val="20"/>
-          <w:szCs w:val="20"/>
-        </w:rPr>
-        <w:t>game.name</w:t>
+        <w:rPr>
+          <w:i/>
+          <w:sz w:val="20"/>
+          <w:szCs w:val="20"/>
+        </w:rPr>
+        <w:t>,url</w:t>
       </w:r>
       <w:proofErr w:type="gramEnd"/>
       <w:r>
@@ -143,7 +138,7 @@
           <w:sz w:val="20"/>
           <w:szCs w:val="20"/>
         </w:rPr>
-        <w:t xml:space="preserve">,url,game.genres.name,game.first_release_date,game.summary,game.platforms.slug,game.platforms.name, </w:t>
+        <w:t xml:space="preserve">,game.genres.name,game.first_release_date,game.summary,game.platforms.slug,game.platforms.name, </w:t>
       </w:r>
       <w:proofErr w:type="spellStart"/>
       <w:r>
@@ -282,16 +277,15 @@
       </w:r>
       <w:proofErr w:type="gramEnd"/>
       <w:r>
-        <w:t xml:space="preserve"> mint a nevét</w:t>
-      </w:r>
-      <w:bookmarkStart w:id="0" w:name="_GoBack"/>
-      <w:bookmarkEnd w:id="0"/>
-      <w:r>
-        <w:t>,kategóriáját ,megjelenési dátumát ,leírását.</w:t>
+        <w:t xml:space="preserve"> mint a nevét,kategóriáját ,megjelenési dátumát ,leírását.</w:t>
       </w:r>
     </w:p>
     <w:p>
       <w:r>
+        <w:rPr>
+          <w:noProof/>
+          <w:lang w:eastAsia="hu-HU"/>
+        </w:rPr>
         <w:drawing>
           <wp:anchor distT="0" distB="0" distL="114300" distR="114300" simplePos="0" relativeHeight="251658240" behindDoc="1" locked="0" layoutInCell="1" allowOverlap="1" wp14:anchorId="2CD78D88" wp14:editId="645D57FF">
             <wp:simplePos x="0" y="0"/>
@@ -367,31 +361,523 @@
       <w:r>
         <w:t xml:space="preserve"> </w:t>
       </w:r>
-      <w:proofErr w:type="spellStart"/>
-      <w:r>
-        <w:t>limitációi</w:t>
-      </w:r>
-      <w:proofErr w:type="spellEnd"/>
+      <w:r>
+        <w:t>korlátai</w:t>
+      </w:r>
       <w:r>
         <w:t xml:space="preserve"> is </w:t>
       </w:r>
-      <w:proofErr w:type="gramStart"/>
-      <w:r>
-        <w:t>vannak</w:t>
-      </w:r>
-      <w:proofErr w:type="gramEnd"/>
-      <w:r>
-        <w:t xml:space="preserve"> </w:t>
-      </w:r>
-      <w:proofErr w:type="spellStart"/>
-      <w:r>
-        <w:t>mint,hogy</w:t>
-      </w:r>
-      <w:proofErr w:type="spellEnd"/>
-      <w:r>
-        <w:t xml:space="preserve"> egyszerre 500 játék adatait kérhetünk le és másodpercenként 4 különböző lekérdezést folytathatunk egy weboldalon.</w:t>
+      <w:r>
+        <w:t>vannak mivel az API-t szolgáltató cég nem szeretné, hogy leterhelve legyen a saját szervere. A korlátok a következők: egyszerre</w:t>
+      </w:r>
+      <w:r>
+        <w:t xml:space="preserve"> 500 játék adatait </w:t>
+      </w:r>
+      <w:r>
+        <w:t>kérhetjük le</w:t>
+      </w:r>
+      <w:bookmarkStart w:id="0" w:name="_GoBack"/>
+      <w:bookmarkEnd w:id="0"/>
+      <w:r>
+        <w:t xml:space="preserve"> és másodpercenként 4 különböző l</w:t>
+      </w:r>
+      <w:r>
+        <w:t xml:space="preserve">ekérdezést folytathatunk egy </w:t>
+      </w:r>
+      <w:r>
+        <w:t>oldalon.</w:t>
       </w:r>
     </w:p>
+    <w:p/>
+    <w:p/>
+    <w:p/>
+    <w:tbl>
+      <w:tblPr>
+        <w:tblStyle w:val="Rcsostblzat"/>
+        <w:tblW w:w="8835" w:type="dxa"/>
+        <w:tblLayout w:type="fixed"/>
+        <w:tblLook w:val="04A0" w:firstRow="1" w:lastRow="0" w:firstColumn="1" w:lastColumn="0" w:noHBand="0" w:noVBand="1"/>
+      </w:tblPr>
+      <w:tblGrid>
+        <w:gridCol w:w="4293"/>
+        <w:gridCol w:w="4542"/>
+      </w:tblGrid>
+      <w:tr>
+        <w:trPr>
+          <w:trHeight w:val="262"/>
+        </w:trPr>
+        <w:tc>
+          <w:tcPr>
+            <w:tcW w:w="4293" w:type="dxa"/>
+          </w:tcPr>
+          <w:p>
+            <w:proofErr w:type="spellStart"/>
+            <w:r>
+              <w:t>id</w:t>
+            </w:r>
+            <w:proofErr w:type="spellEnd"/>
+          </w:p>
+        </w:tc>
+        <w:tc>
+          <w:tcPr>
+            <w:tcW w:w="4542" w:type="dxa"/>
+          </w:tcPr>
+          <w:p>
+            <w:r>
+              <w:t>Játékhoz tartozó egyedi azonosító</w:t>
+            </w:r>
+          </w:p>
+        </w:tc>
+      </w:tr>
+      <w:tr>
+        <w:trPr>
+          <w:trHeight w:val="262"/>
+        </w:trPr>
+        <w:tc>
+          <w:tcPr>
+            <w:tcW w:w="4293" w:type="dxa"/>
+          </w:tcPr>
+          <w:p>
+            <w:proofErr w:type="spellStart"/>
+            <w:r>
+              <w:t>c</w:t>
+            </w:r>
+            <w:r>
+              <w:t>over</w:t>
+            </w:r>
+            <w:proofErr w:type="spellEnd"/>
+          </w:p>
+        </w:tc>
+        <w:tc>
+          <w:tcPr>
+            <w:tcW w:w="4542" w:type="dxa"/>
+          </w:tcPr>
+          <w:p>
+            <w:r>
+              <w:t>Játék borítója</w:t>
+            </w:r>
+          </w:p>
+        </w:tc>
+      </w:tr>
+      <w:tr>
+        <w:trPr>
+          <w:trHeight w:val="247"/>
+        </w:trPr>
+        <w:tc>
+          <w:tcPr>
+            <w:tcW w:w="4293" w:type="dxa"/>
+          </w:tcPr>
+          <w:p>
+            <w:proofErr w:type="spellStart"/>
+            <w:r>
+              <w:t>name</w:t>
+            </w:r>
+            <w:proofErr w:type="spellEnd"/>
+          </w:p>
+        </w:tc>
+        <w:tc>
+          <w:tcPr>
+            <w:tcW w:w="4542" w:type="dxa"/>
+          </w:tcPr>
+          <w:p>
+            <w:r>
+              <w:t>Játék neve</w:t>
+            </w:r>
+          </w:p>
+        </w:tc>
+      </w:tr>
+      <w:tr>
+        <w:trPr>
+          <w:trHeight w:val="262"/>
+        </w:trPr>
+        <w:tc>
+          <w:tcPr>
+            <w:tcW w:w="4293" w:type="dxa"/>
+          </w:tcPr>
+          <w:p>
+            <w:proofErr w:type="spellStart"/>
+            <w:r>
+              <w:t>release_dates</w:t>
+            </w:r>
+            <w:proofErr w:type="spellEnd"/>
+          </w:p>
+        </w:tc>
+        <w:tc>
+          <w:tcPr>
+            <w:tcW w:w="4542" w:type="dxa"/>
+          </w:tcPr>
+          <w:p>
+            <w:r>
+              <w:t>Játék megjelenési ideje</w:t>
+            </w:r>
+          </w:p>
+        </w:tc>
+      </w:tr>
+      <w:tr>
+        <w:trPr>
+          <w:trHeight w:val="247"/>
+        </w:trPr>
+        <w:tc>
+          <w:tcPr>
+            <w:tcW w:w="4293" w:type="dxa"/>
+          </w:tcPr>
+          <w:p>
+            <w:proofErr w:type="spellStart"/>
+            <w:r>
+              <w:t>game_modes</w:t>
+            </w:r>
+            <w:proofErr w:type="spellEnd"/>
+          </w:p>
+        </w:tc>
+        <w:tc>
+          <w:tcPr>
+            <w:tcW w:w="4542" w:type="dxa"/>
+          </w:tcPr>
+          <w:p>
+            <w:r>
+              <w:t>Játék módja</w:t>
+            </w:r>
+          </w:p>
+        </w:tc>
+      </w:tr>
+      <w:tr>
+        <w:trPr>
+          <w:trHeight w:val="262"/>
+        </w:trPr>
+        <w:tc>
+          <w:tcPr>
+            <w:tcW w:w="4293" w:type="dxa"/>
+          </w:tcPr>
+          <w:p>
+            <w:proofErr w:type="spellStart"/>
+            <w:r>
+              <w:t>genres</w:t>
+            </w:r>
+            <w:proofErr w:type="spellEnd"/>
+          </w:p>
+        </w:tc>
+        <w:tc>
+          <w:tcPr>
+            <w:tcW w:w="4542" w:type="dxa"/>
+          </w:tcPr>
+          <w:p>
+            <w:r>
+              <w:t xml:space="preserve">Játék </w:t>
+            </w:r>
+            <w:proofErr w:type="gramStart"/>
+            <w:r>
+              <w:t>kategóriája</w:t>
+            </w:r>
+            <w:proofErr w:type="gramEnd"/>
+          </w:p>
+        </w:tc>
+      </w:tr>
+      <w:tr>
+        <w:trPr>
+          <w:trHeight w:val="247"/>
+        </w:trPr>
+        <w:tc>
+          <w:tcPr>
+            <w:tcW w:w="4293" w:type="dxa"/>
+          </w:tcPr>
+          <w:p>
+            <w:proofErr w:type="spellStart"/>
+            <w:r>
+              <w:t>involved_companies</w:t>
+            </w:r>
+            <w:proofErr w:type="spellEnd"/>
+          </w:p>
+        </w:tc>
+        <w:tc>
+          <w:tcPr>
+            <w:tcW w:w="4542" w:type="dxa"/>
+          </w:tcPr>
+          <w:p>
+            <w:r>
+              <w:t>Játékfejlesztő</w:t>
+            </w:r>
+            <w:r>
+              <w:t xml:space="preserve"> cég és kiadója</w:t>
+            </w:r>
+          </w:p>
+        </w:tc>
+      </w:tr>
+      <w:tr>
+        <w:trPr>
+          <w:trHeight w:val="262"/>
+        </w:trPr>
+        <w:tc>
+          <w:tcPr>
+            <w:tcW w:w="4293" w:type="dxa"/>
+          </w:tcPr>
+          <w:p>
+            <w:proofErr w:type="spellStart"/>
+            <w:r>
+              <w:t>platforms</w:t>
+            </w:r>
+            <w:proofErr w:type="spellEnd"/>
+          </w:p>
+        </w:tc>
+        <w:tc>
+          <w:tcPr>
+            <w:tcW w:w="4542" w:type="dxa"/>
+          </w:tcPr>
+          <w:p>
+            <w:r>
+              <w:t xml:space="preserve">Minden </w:t>
+            </w:r>
+            <w:r>
+              <w:t>platform,</w:t>
+            </w:r>
+            <w:r>
+              <w:t xml:space="preserve"> amire a játék megjelent</w:t>
+            </w:r>
+          </w:p>
+        </w:tc>
+      </w:tr>
+      <w:tr>
+        <w:trPr>
+          <w:trHeight w:val="247"/>
+        </w:trPr>
+        <w:tc>
+          <w:tcPr>
+            <w:tcW w:w="4293" w:type="dxa"/>
+          </w:tcPr>
+          <w:p>
+            <w:proofErr w:type="spellStart"/>
+            <w:r>
+              <w:t>websites</w:t>
+            </w:r>
+            <w:proofErr w:type="spellEnd"/>
+          </w:p>
+        </w:tc>
+        <w:tc>
+          <w:tcPr>
+            <w:tcW w:w="4542" w:type="dxa"/>
+          </w:tcPr>
+          <w:p>
+            <w:r>
+              <w:t>Játékhoz tartozó weboldalak</w:t>
+            </w:r>
+          </w:p>
+        </w:tc>
+      </w:tr>
+      <w:tr>
+        <w:trPr>
+          <w:trHeight w:val="247"/>
+        </w:trPr>
+        <w:tc>
+          <w:tcPr>
+            <w:tcW w:w="4293" w:type="dxa"/>
+          </w:tcPr>
+          <w:p>
+            <w:proofErr w:type="spellStart"/>
+            <w:r>
+              <w:t>summary</w:t>
+            </w:r>
+            <w:proofErr w:type="spellEnd"/>
+          </w:p>
+        </w:tc>
+        <w:tc>
+          <w:tcPr>
+            <w:tcW w:w="4542" w:type="dxa"/>
+          </w:tcPr>
+          <w:p>
+            <w:r>
+              <w:t>Játékhoz tartozó leírás</w:t>
+            </w:r>
+          </w:p>
+        </w:tc>
+      </w:tr>
+      <w:tr>
+        <w:trPr>
+          <w:trHeight w:val="247"/>
+        </w:trPr>
+        <w:tc>
+          <w:tcPr>
+            <w:tcW w:w="4293" w:type="dxa"/>
+          </w:tcPr>
+          <w:p>
+            <w:r>
+              <w:t>videos</w:t>
+            </w:r>
+          </w:p>
+        </w:tc>
+        <w:tc>
+          <w:tcPr>
+            <w:tcW w:w="4542" w:type="dxa"/>
+          </w:tcPr>
+          <w:p>
+            <w:r>
+              <w:t>Játékhoz tartozó videók</w:t>
+            </w:r>
+          </w:p>
+        </w:tc>
+      </w:tr>
+      <w:tr>
+        <w:trPr>
+          <w:trHeight w:val="247"/>
+        </w:trPr>
+        <w:tc>
+          <w:tcPr>
+            <w:tcW w:w="4293" w:type="dxa"/>
+          </w:tcPr>
+          <w:p>
+            <w:proofErr w:type="spellStart"/>
+            <w:r>
+              <w:rPr>
+                <w:rFonts w:ascii="Segoe UI" w:hAnsi="Segoe UI" w:cs="Segoe UI"/>
+                <w:color w:val="333333"/>
+                <w:sz w:val="21"/>
+                <w:szCs w:val="21"/>
+                <w:shd w:val="clear" w:color="auto" w:fill="FBFCFD"/>
+              </w:rPr>
+              <w:t>screenshots</w:t>
+            </w:r>
+            <w:proofErr w:type="spellEnd"/>
+          </w:p>
+        </w:tc>
+        <w:tc>
+          <w:tcPr>
+            <w:tcW w:w="4542" w:type="dxa"/>
+          </w:tcPr>
+          <w:p>
+            <w:r>
+              <w:t>Játékhoz tartozó képek</w:t>
+            </w:r>
+          </w:p>
+        </w:tc>
+      </w:tr>
+      <w:tr>
+        <w:trPr>
+          <w:trHeight w:val="247"/>
+        </w:trPr>
+        <w:tc>
+          <w:tcPr>
+            <w:tcW w:w="4293" w:type="dxa"/>
+          </w:tcPr>
+          <w:p>
+            <w:pPr>
+              <w:rPr>
+                <w:rFonts w:ascii="Segoe UI" w:hAnsi="Segoe UI" w:cs="Segoe UI"/>
+                <w:color w:val="333333"/>
+                <w:sz w:val="21"/>
+                <w:szCs w:val="21"/>
+                <w:shd w:val="clear" w:color="auto" w:fill="FBFCFD"/>
+              </w:rPr>
+            </w:pPr>
+            <w:proofErr w:type="spellStart"/>
+            <w:r>
+              <w:rPr>
+                <w:rFonts w:ascii="Segoe UI" w:hAnsi="Segoe UI" w:cs="Segoe UI"/>
+                <w:color w:val="333333"/>
+                <w:sz w:val="21"/>
+                <w:szCs w:val="21"/>
+                <w:shd w:val="clear" w:color="auto" w:fill="FBFCFD"/>
+              </w:rPr>
+              <w:t>rating</w:t>
+            </w:r>
+            <w:proofErr w:type="spellEnd"/>
+          </w:p>
+        </w:tc>
+        <w:tc>
+          <w:tcPr>
+            <w:tcW w:w="4542" w:type="dxa"/>
+          </w:tcPr>
+          <w:p>
+            <w:r>
+              <w:t>Játékhoz tartozó értékelés az IGDB oldala szerint</w:t>
+            </w:r>
+          </w:p>
+        </w:tc>
+      </w:tr>
+      <w:tr>
+        <w:trPr>
+          <w:trHeight w:val="247"/>
+        </w:trPr>
+        <w:tc>
+          <w:tcPr>
+            <w:tcW w:w="4293" w:type="dxa"/>
+          </w:tcPr>
+          <w:p>
+            <w:pPr>
+              <w:rPr>
+                <w:rFonts w:ascii="Segoe UI" w:hAnsi="Segoe UI" w:cs="Segoe UI"/>
+                <w:color w:val="333333"/>
+                <w:sz w:val="21"/>
+                <w:szCs w:val="21"/>
+                <w:shd w:val="clear" w:color="auto" w:fill="FBFCFD"/>
+              </w:rPr>
+            </w:pPr>
+            <w:proofErr w:type="spellStart"/>
+            <w:r>
+              <w:rPr>
+                <w:rFonts w:ascii="Segoe UI" w:hAnsi="Segoe UI" w:cs="Segoe UI"/>
+                <w:color w:val="333333"/>
+                <w:sz w:val="21"/>
+                <w:szCs w:val="21"/>
+                <w:shd w:val="clear" w:color="auto" w:fill="FBFCFD"/>
+              </w:rPr>
+              <w:t>follows</w:t>
+            </w:r>
+            <w:proofErr w:type="spellEnd"/>
+          </w:p>
+        </w:tc>
+        <w:tc>
+          <w:tcPr>
+            <w:tcW w:w="4542" w:type="dxa"/>
+          </w:tcPr>
+          <w:p>
+            <w:r>
+              <w:t>Játékhoz tartozó játékosok álltai követés az IGDB oldala szerint</w:t>
+            </w:r>
+          </w:p>
+        </w:tc>
+      </w:tr>
+      <w:tr>
+        <w:trPr>
+          <w:trHeight w:val="247"/>
+        </w:trPr>
+        <w:tc>
+          <w:tcPr>
+            <w:tcW w:w="4293" w:type="dxa"/>
+          </w:tcPr>
+          <w:p>
+            <w:pPr>
+              <w:rPr>
+                <w:rFonts w:ascii="Segoe UI" w:hAnsi="Segoe UI" w:cs="Segoe UI"/>
+                <w:color w:val="333333"/>
+                <w:sz w:val="21"/>
+                <w:szCs w:val="21"/>
+                <w:shd w:val="clear" w:color="auto" w:fill="FBFCFD"/>
+              </w:rPr>
+            </w:pPr>
+            <w:proofErr w:type="spellStart"/>
+            <w:r>
+              <w:rPr>
+                <w:rFonts w:ascii="Segoe UI" w:hAnsi="Segoe UI" w:cs="Segoe UI"/>
+                <w:color w:val="333333"/>
+                <w:sz w:val="21"/>
+                <w:szCs w:val="21"/>
+                <w:shd w:val="clear" w:color="auto" w:fill="FBFCFD"/>
+              </w:rPr>
+              <w:t>dlcs</w:t>
+            </w:r>
+            <w:proofErr w:type="spellEnd"/>
+          </w:p>
+        </w:tc>
+        <w:tc>
+          <w:tcPr>
+            <w:tcW w:w="4542" w:type="dxa"/>
+          </w:tcPr>
+          <w:p>
+            <w:r>
+              <w:t>Játékhoz tartozó letölthető tartalmak</w:t>
+            </w:r>
+          </w:p>
+        </w:tc>
+      </w:tr>
+    </w:tbl>
     <w:p/>
     <w:sectPr>
       <w:pgSz w:w="11906" w:h="16838"/>
@@ -835,6 +1321,25 @@
       <w:u w:val="single"/>
     </w:rPr>
   </w:style>
+  <w:style w:type="table" w:styleId="Rcsostblzat">
+    <w:name w:val="Table Grid"/>
+    <w:basedOn w:val="Normltblzat"/>
+    <w:uiPriority w:val="39"/>
+    <w:rsid w:val="006F7BF0"/>
+    <w:pPr>
+      <w:spacing w:after="0" w:line="240" w:lineRule="auto"/>
+    </w:pPr>
+    <w:tblPr>
+      <w:tblBorders>
+        <w:top w:val="single" w:sz="4" w:space="0" w:color="auto"/>
+        <w:left w:val="single" w:sz="4" w:space="0" w:color="auto"/>
+        <w:bottom w:val="single" w:sz="4" w:space="0" w:color="auto"/>
+        <w:right w:val="single" w:sz="4" w:space="0" w:color="auto"/>
+        <w:insideH w:val="single" w:sz="4" w:space="0" w:color="auto"/>
+        <w:insideV w:val="single" w:sz="4" w:space="0" w:color="auto"/>
+      </w:tblBorders>
+    </w:tblPr>
+  </w:style>
 </w:styles>
 </file>
 

</xml_diff>